<commit_message>
File Update 13 June 2022
</commit_message>
<xml_diff>
--- a/CSS NOTES.docx
+++ b/CSS NOTES.docx
@@ -285,8 +285,18 @@
                 <w:sz w:val="24"/>
                 <w:szCs w:val="24"/>
               </w:rPr>
-              <w:t>#id</w:t>
+              <w:t>#</w:t>
             </w:r>
+            <w:proofErr w:type="gramStart"/>
+            <w:r>
+              <w:rPr>
+                <w:rFonts w:asciiTheme="majorBidi" w:hAnsiTheme="majorBidi" w:cstheme="majorBidi"/>
+                <w:sz w:val="24"/>
+                <w:szCs w:val="24"/>
+              </w:rPr>
+              <w:t>id</w:t>
+            </w:r>
+            <w:proofErr w:type="gramEnd"/>
           </w:p>
         </w:tc>
         <w:tc>
@@ -391,6 +401,7 @@
                 <w:szCs w:val="24"/>
               </w:rPr>
             </w:pPr>
+            <w:proofErr w:type="spellStart"/>
             <w:r>
               <w:rPr>
                 <w:rFonts w:asciiTheme="majorBidi" w:hAnsiTheme="majorBidi" w:cstheme="majorBidi"/>
@@ -399,6 +410,7 @@
               </w:rPr>
               <w:t>Element.class</w:t>
             </w:r>
+            <w:proofErr w:type="spellEnd"/>
           </w:p>
         </w:tc>
         <w:tc>
@@ -665,6 +677,7 @@
                 <w:szCs w:val="24"/>
               </w:rPr>
             </w:pPr>
+            <w:proofErr w:type="spellStart"/>
             <w:r>
               <w:rPr>
                 <w:rFonts w:asciiTheme="majorBidi" w:hAnsiTheme="majorBidi" w:cstheme="majorBidi"/>
@@ -681,6 +694,7 @@
               </w:rPr>
               <w:t>x</w:t>
             </w:r>
+            <w:proofErr w:type="spellEnd"/>
           </w:p>
         </w:tc>
         <w:tc>
@@ -721,6 +735,7 @@
                 <w:szCs w:val="28"/>
               </w:rPr>
             </w:pPr>
+            <w:proofErr w:type="spellStart"/>
             <w:r>
               <w:rPr>
                 <w:rFonts w:asciiTheme="majorBidi" w:hAnsiTheme="majorBidi" w:cstheme="majorBidi"/>
@@ -737,6 +752,7 @@
               </w:rPr>
               <w:t>m</w:t>
             </w:r>
+            <w:proofErr w:type="spellEnd"/>
           </w:p>
         </w:tc>
         <w:tc>
@@ -1122,23 +1138,7 @@
           <w:sz w:val="24"/>
           <w:szCs w:val="24"/>
         </w:rPr>
-        <w:t>By</w:t>
-      </w:r>
-      <w:r>
-        <w:rPr>
-          <w:rFonts w:asciiTheme="majorBidi" w:hAnsiTheme="majorBidi" w:cstheme="majorBidi"/>
-          <w:sz w:val="24"/>
-          <w:szCs w:val="24"/>
-        </w:rPr>
-        <w:t>-default</w:t>
-      </w:r>
-      <w:r>
-        <w:rPr>
-          <w:rFonts w:asciiTheme="majorBidi" w:hAnsiTheme="majorBidi" w:cstheme="majorBidi"/>
-          <w:sz w:val="24"/>
-          <w:szCs w:val="24"/>
-        </w:rPr>
-        <w:t xml:space="preserve"> </w:t>
+        <w:t xml:space="preserve">By-default </w:t>
       </w:r>
       <w:r>
         <w:rPr>
@@ -1156,43 +1156,17 @@
           <w:sz w:val="24"/>
           <w:szCs w:val="24"/>
         </w:rPr>
-        <w:t xml:space="preserve"> in CSS i</w:t>
-      </w:r>
-      <w:r>
-        <w:rPr>
-          <w:rFonts w:asciiTheme="majorBidi" w:hAnsiTheme="majorBidi" w:cstheme="majorBidi"/>
-          <w:sz w:val="24"/>
-          <w:szCs w:val="24"/>
-        </w:rPr>
-        <w:t>s</w:t>
-      </w:r>
-      <w:r>
-        <w:rPr>
-          <w:rFonts w:asciiTheme="majorBidi" w:hAnsiTheme="majorBidi" w:cstheme="majorBidi"/>
-          <w:sz w:val="24"/>
-          <w:szCs w:val="24"/>
-        </w:rPr>
-        <w:t xml:space="preserve"> </w:t>
-      </w:r>
-      <w:r>
-        <w:rPr>
-          <w:rFonts w:asciiTheme="majorBidi" w:hAnsiTheme="majorBidi" w:cstheme="majorBidi"/>
-          <w:b/>
-          <w:bCs/>
-          <w:sz w:val="24"/>
-          <w:szCs w:val="24"/>
-        </w:rPr>
-        <w:t>black</w:t>
-      </w:r>
-      <w:r>
-        <w:rPr>
-          <w:rFonts w:asciiTheme="majorBidi" w:hAnsiTheme="majorBidi" w:cstheme="majorBidi"/>
-          <w:b/>
-          <w:bCs/>
-          <w:sz w:val="24"/>
-          <w:szCs w:val="24"/>
-        </w:rPr>
-        <w:t>.</w:t>
+        <w:t xml:space="preserve"> in CSS is </w:t>
+      </w:r>
+      <w:r>
+        <w:rPr>
+          <w:rFonts w:asciiTheme="majorBidi" w:hAnsiTheme="majorBidi" w:cstheme="majorBidi"/>
+          <w:b/>
+          <w:bCs/>
+          <w:sz w:val="24"/>
+          <w:szCs w:val="24"/>
+        </w:rPr>
+        <w:t>black.</w:t>
       </w:r>
     </w:p>
     <w:p>
@@ -1239,7 +1213,25 @@
           <w:sz w:val="24"/>
           <w:szCs w:val="24"/>
         </w:rPr>
-        <w:t xml:space="preserve"> i.e &lt;HTML&gt;</w:t>
+        <w:t xml:space="preserve"> </w:t>
+      </w:r>
+      <w:proofErr w:type="spellStart"/>
+      <w:r>
+        <w:rPr>
+          <w:rFonts w:asciiTheme="majorBidi" w:hAnsiTheme="majorBidi" w:cstheme="majorBidi"/>
+          <w:sz w:val="24"/>
+          <w:szCs w:val="24"/>
+        </w:rPr>
+        <w:t>i.e</w:t>
+      </w:r>
+      <w:proofErr w:type="spellEnd"/>
+      <w:r>
+        <w:rPr>
+          <w:rFonts w:asciiTheme="majorBidi" w:hAnsiTheme="majorBidi" w:cstheme="majorBidi"/>
+          <w:sz w:val="24"/>
+          <w:szCs w:val="24"/>
+        </w:rPr>
+        <w:t xml:space="preserve"> &lt;HTML&gt;</w:t>
       </w:r>
     </w:p>
     <w:p>
@@ -1363,25 +1355,61 @@
           <w:sz w:val="24"/>
           <w:szCs w:val="24"/>
         </w:rPr>
-        <w:t>The px unit means pixels.</w:t>
-      </w:r>
-    </w:p>
-    <w:p>
-      <w:pPr>
-        <w:spacing w:line="360" w:lineRule="auto"/>
-        <w:rPr>
-          <w:rFonts w:asciiTheme="majorBidi" w:hAnsiTheme="majorBidi" w:cstheme="majorBidi"/>
-          <w:sz w:val="24"/>
-          <w:szCs w:val="24"/>
-        </w:rPr>
-      </w:pPr>
-      <w:r>
-        <w:rPr>
-          <w:rFonts w:asciiTheme="majorBidi" w:hAnsiTheme="majorBidi" w:cstheme="majorBidi"/>
-          <w:sz w:val="24"/>
-          <w:szCs w:val="24"/>
-        </w:rPr>
-        <w:t>The em unit is relative to current font-size of same element.</w:t>
+        <w:t xml:space="preserve">The </w:t>
+      </w:r>
+      <w:proofErr w:type="spellStart"/>
+      <w:r>
+        <w:rPr>
+          <w:rFonts w:asciiTheme="majorBidi" w:hAnsiTheme="majorBidi" w:cstheme="majorBidi"/>
+          <w:sz w:val="24"/>
+          <w:szCs w:val="24"/>
+        </w:rPr>
+        <w:t>px</w:t>
+      </w:r>
+      <w:proofErr w:type="spellEnd"/>
+      <w:r>
+        <w:rPr>
+          <w:rFonts w:asciiTheme="majorBidi" w:hAnsiTheme="majorBidi" w:cstheme="majorBidi"/>
+          <w:sz w:val="24"/>
+          <w:szCs w:val="24"/>
+        </w:rPr>
+        <w:t xml:space="preserve"> unit means pixels.</w:t>
+      </w:r>
+    </w:p>
+    <w:p>
+      <w:pPr>
+        <w:spacing w:line="360" w:lineRule="auto"/>
+        <w:rPr>
+          <w:rFonts w:asciiTheme="majorBidi" w:hAnsiTheme="majorBidi" w:cstheme="majorBidi"/>
+          <w:sz w:val="24"/>
+          <w:szCs w:val="24"/>
+        </w:rPr>
+      </w:pPr>
+      <w:r>
+        <w:rPr>
+          <w:rFonts w:asciiTheme="majorBidi" w:hAnsiTheme="majorBidi" w:cstheme="majorBidi"/>
+          <w:sz w:val="24"/>
+          <w:szCs w:val="24"/>
+        </w:rPr>
+        <w:t xml:space="preserve">The </w:t>
+      </w:r>
+      <w:proofErr w:type="spellStart"/>
+      <w:r>
+        <w:rPr>
+          <w:rFonts w:asciiTheme="majorBidi" w:hAnsiTheme="majorBidi" w:cstheme="majorBidi"/>
+          <w:sz w:val="24"/>
+          <w:szCs w:val="24"/>
+        </w:rPr>
+        <w:t>em</w:t>
+      </w:r>
+      <w:proofErr w:type="spellEnd"/>
+      <w:r>
+        <w:rPr>
+          <w:rFonts w:asciiTheme="majorBidi" w:hAnsiTheme="majorBidi" w:cstheme="majorBidi"/>
+          <w:sz w:val="24"/>
+          <w:szCs w:val="24"/>
+        </w:rPr>
+        <w:t xml:space="preserve"> unit is relative to current font-size of same element.</w:t>
       </w:r>
     </w:p>
     <w:p>
@@ -1503,7 +1531,25 @@
           <w:sz w:val="24"/>
           <w:szCs w:val="24"/>
         </w:rPr>
-        <w:t>Actually, the number with em unit is being multiplied with the current size.</w:t>
+        <w:t xml:space="preserve">Actually, the number with </w:t>
+      </w:r>
+      <w:proofErr w:type="spellStart"/>
+      <w:r>
+        <w:rPr>
+          <w:rFonts w:asciiTheme="majorBidi" w:hAnsiTheme="majorBidi" w:cstheme="majorBidi"/>
+          <w:sz w:val="24"/>
+          <w:szCs w:val="24"/>
+        </w:rPr>
+        <w:t>em</w:t>
+      </w:r>
+      <w:proofErr w:type="spellEnd"/>
+      <w:r>
+        <w:rPr>
+          <w:rFonts w:asciiTheme="majorBidi" w:hAnsiTheme="majorBidi" w:cstheme="majorBidi"/>
+          <w:sz w:val="24"/>
+          <w:szCs w:val="24"/>
+        </w:rPr>
+        <w:t xml:space="preserve"> unit is being multiplied with the current size.</w:t>
       </w:r>
     </w:p>
     <w:p>
@@ -2166,7 +2212,25 @@
           <w:sz w:val="24"/>
           <w:szCs w:val="24"/>
         </w:rPr>
-        <w:t>As no CSS is applied to root element i.e HTML element and its default font-size is 16px.</w:t>
+        <w:t xml:space="preserve">As no CSS is applied to root element </w:t>
+      </w:r>
+      <w:proofErr w:type="spellStart"/>
+      <w:r>
+        <w:rPr>
+          <w:rFonts w:asciiTheme="majorBidi" w:hAnsiTheme="majorBidi" w:cstheme="majorBidi"/>
+          <w:sz w:val="24"/>
+          <w:szCs w:val="24"/>
+        </w:rPr>
+        <w:t>i.e</w:t>
+      </w:r>
+      <w:proofErr w:type="spellEnd"/>
+      <w:r>
+        <w:rPr>
+          <w:rFonts w:asciiTheme="majorBidi" w:hAnsiTheme="majorBidi" w:cstheme="majorBidi"/>
+          <w:sz w:val="24"/>
+          <w:szCs w:val="24"/>
+        </w:rPr>
+        <w:t xml:space="preserve"> HTML element and its default font-size is 16px.</w:t>
       </w:r>
     </w:p>
     <w:p>
@@ -2596,7 +2660,27 @@
           <w:sz w:val="21"/>
           <w:szCs w:val="21"/>
         </w:rPr>
-        <w:t>"en"</w:t>
+        <w:t>"</w:t>
+      </w:r>
+      <w:proofErr w:type="spellStart"/>
+      <w:r>
+        <w:rPr>
+          <w:rFonts w:ascii="Consolas" w:eastAsia="Times New Roman" w:hAnsi="Consolas" w:cs="Times New Roman"/>
+          <w:color w:val="0000FF"/>
+          <w:sz w:val="21"/>
+          <w:szCs w:val="21"/>
+        </w:rPr>
+        <w:t>en</w:t>
+      </w:r>
+      <w:proofErr w:type="spellEnd"/>
+      <w:r>
+        <w:rPr>
+          <w:rFonts w:ascii="Consolas" w:eastAsia="Times New Roman" w:hAnsi="Consolas" w:cs="Times New Roman"/>
+          <w:color w:val="0000FF"/>
+          <w:sz w:val="21"/>
+          <w:szCs w:val="21"/>
+        </w:rPr>
+        <w:t>"</w:t>
       </w:r>
       <w:r>
         <w:rPr>
@@ -2785,8 +2869,19 @@
           <w:sz w:val="21"/>
           <w:szCs w:val="21"/>
         </w:rPr>
-        <w:t>http-equiv</w:t>
-      </w:r>
+        <w:t>http-</w:t>
+      </w:r>
+      <w:proofErr w:type="spellStart"/>
+      <w:r>
+        <w:rPr>
+          <w:rFonts w:ascii="Consolas" w:eastAsia="Times New Roman" w:hAnsi="Consolas" w:cs="Times New Roman"/>
+          <w:color w:val="FF0000"/>
+          <w:sz w:val="21"/>
+          <w:szCs w:val="21"/>
+        </w:rPr>
+        <w:t>equiv</w:t>
+      </w:r>
+      <w:proofErr w:type="spellEnd"/>
       <w:r>
         <w:rPr>
           <w:rFonts w:ascii="Consolas" w:eastAsia="Times New Roman" w:hAnsi="Consolas" w:cs="Times New Roman"/>
@@ -4136,6 +4231,8 @@
           <w:szCs w:val="24"/>
         </w:rPr>
       </w:pPr>
+      <w:proofErr w:type="spellStart"/>
+      <w:proofErr w:type="gramStart"/>
       <w:r>
         <w:rPr>
           <w:rFonts w:asciiTheme="majorBidi" w:hAnsiTheme="majorBidi" w:cstheme="majorBidi"/>
@@ -4156,15 +4253,27 @@
         </w:rPr>
         <w:t>a</w:t>
       </w:r>
-      <w:r>
-        <w:rPr>
-          <w:rFonts w:asciiTheme="majorBidi" w:hAnsiTheme="majorBidi" w:cstheme="majorBidi"/>
-          <w:b/>
-          <w:bCs/>
-          <w:sz w:val="24"/>
-          <w:szCs w:val="24"/>
-        </w:rPr>
-        <w:t>(225, 255, 133</w:t>
+      <w:proofErr w:type="spellEnd"/>
+      <w:r>
+        <w:rPr>
+          <w:rFonts w:asciiTheme="majorBidi" w:hAnsiTheme="majorBidi" w:cstheme="majorBidi"/>
+          <w:b/>
+          <w:bCs/>
+          <w:sz w:val="24"/>
+          <w:szCs w:val="24"/>
+        </w:rPr>
+        <w:t>(</w:t>
+      </w:r>
+      <w:proofErr w:type="gramEnd"/>
+      <w:r>
+        <w:rPr>
+          <w:rFonts w:asciiTheme="majorBidi" w:hAnsiTheme="majorBidi" w:cstheme="majorBidi"/>
+          <w:b/>
+          <w:bCs/>
+          <w:sz w:val="24"/>
+          <w:szCs w:val="24"/>
+        </w:rPr>
+        <w:t>225, 255, 133</w:t>
       </w:r>
       <w:r>
         <w:rPr>
@@ -4254,6 +4363,8 @@
           <w:szCs w:val="24"/>
         </w:rPr>
       </w:pPr>
+      <w:proofErr w:type="spellStart"/>
+      <w:proofErr w:type="gramStart"/>
       <w:r>
         <w:rPr>
           <w:rFonts w:asciiTheme="majorBidi" w:hAnsiTheme="majorBidi" w:cstheme="majorBidi"/>
@@ -4264,15 +4375,27 @@
         </w:rPr>
         <w:t>hsl</w:t>
       </w:r>
-      <w:r>
-        <w:rPr>
-          <w:rFonts w:asciiTheme="majorBidi" w:hAnsiTheme="majorBidi" w:cstheme="majorBidi"/>
-          <w:b/>
-          <w:bCs/>
-          <w:sz w:val="24"/>
-          <w:szCs w:val="24"/>
-        </w:rPr>
-        <w:t>(10%, 4%, 6%);</w:t>
+      <w:proofErr w:type="spellEnd"/>
+      <w:r>
+        <w:rPr>
+          <w:rFonts w:asciiTheme="majorBidi" w:hAnsiTheme="majorBidi" w:cstheme="majorBidi"/>
+          <w:b/>
+          <w:bCs/>
+          <w:sz w:val="24"/>
+          <w:szCs w:val="24"/>
+        </w:rPr>
+        <w:t>(</w:t>
+      </w:r>
+      <w:proofErr w:type="gramEnd"/>
+      <w:r>
+        <w:rPr>
+          <w:rFonts w:asciiTheme="majorBidi" w:hAnsiTheme="majorBidi" w:cstheme="majorBidi"/>
+          <w:b/>
+          <w:bCs/>
+          <w:sz w:val="24"/>
+          <w:szCs w:val="24"/>
+        </w:rPr>
+        <w:t>10%, 4%, 6%);</w:t>
       </w:r>
     </w:p>
     <w:p>
@@ -4515,7 +4638,35 @@
           <w:sz w:val="24"/>
           <w:szCs w:val="24"/>
         </w:rPr>
-        <w:t>Background-image: url(“image path”);</w:t>
+        <w:t xml:space="preserve">Background-image: </w:t>
+      </w:r>
+      <w:proofErr w:type="spellStart"/>
+      <w:proofErr w:type="gramStart"/>
+      <w:r>
+        <w:rPr>
+          <w:rFonts w:asciiTheme="majorBidi" w:hAnsiTheme="majorBidi" w:cstheme="majorBidi"/>
+          <w:sz w:val="24"/>
+          <w:szCs w:val="24"/>
+        </w:rPr>
+        <w:t>url</w:t>
+      </w:r>
+      <w:proofErr w:type="spellEnd"/>
+      <w:r>
+        <w:rPr>
+          <w:rFonts w:asciiTheme="majorBidi" w:hAnsiTheme="majorBidi" w:cstheme="majorBidi"/>
+          <w:sz w:val="24"/>
+          <w:szCs w:val="24"/>
+        </w:rPr>
+        <w:t>(</w:t>
+      </w:r>
+      <w:proofErr w:type="gramEnd"/>
+      <w:r>
+        <w:rPr>
+          <w:rFonts w:asciiTheme="majorBidi" w:hAnsiTheme="majorBidi" w:cstheme="majorBidi"/>
+          <w:sz w:val="24"/>
+          <w:szCs w:val="24"/>
+        </w:rPr>
+        <w:t>“image path”);</w:t>
       </w:r>
     </w:p>
     <w:p>
@@ -5421,27 +5572,144 @@
     </w:p>
     <w:p>
       <w:pPr>
-        <w:spacing w:line="360" w:lineRule="auto"/>
-        <w:rPr>
-          <w:rFonts w:asciiTheme="majorBidi" w:hAnsiTheme="majorBidi" w:cstheme="majorBidi"/>
-          <w:sz w:val="24"/>
-          <w:szCs w:val="24"/>
-        </w:rPr>
-      </w:pPr>
-      <w:r>
-        <w:rPr>
-          <w:rFonts w:asciiTheme="majorBidi" w:hAnsiTheme="majorBidi" w:cstheme="majorBidi"/>
-          <w:sz w:val="24"/>
-          <w:szCs w:val="24"/>
-        </w:rPr>
-        <w:br w:type="page"/>
-      </w:r>
-    </w:p>
-    <w:p>
-      <w:pPr>
         <w:pStyle w:val="ListParagraph"/>
         <w:spacing w:line="360" w:lineRule="auto"/>
         <w:ind w:left="0"/>
+        <w:rPr>
+          <w:rFonts w:asciiTheme="majorBidi" w:hAnsiTheme="majorBidi" w:cstheme="majorBidi"/>
+          <w:b/>
+          <w:bCs/>
+          <w:sz w:val="24"/>
+          <w:szCs w:val="24"/>
+        </w:rPr>
+      </w:pPr>
+      <w:r>
+        <w:rPr>
+          <w:rFonts w:asciiTheme="majorBidi" w:hAnsiTheme="majorBidi" w:cstheme="majorBidi"/>
+          <w:b/>
+          <w:bCs/>
+          <w:sz w:val="24"/>
+          <w:szCs w:val="24"/>
+        </w:rPr>
+        <w:t>Border Collapse:</w:t>
+      </w:r>
+    </w:p>
+    <w:p>
+      <w:pPr>
+        <w:pStyle w:val="ListParagraph"/>
+        <w:spacing w:line="360" w:lineRule="auto"/>
+        <w:ind w:left="0"/>
+        <w:rPr>
+          <w:rFonts w:asciiTheme="majorBidi" w:hAnsiTheme="majorBidi" w:cstheme="majorBidi"/>
+          <w:sz w:val="24"/>
+          <w:szCs w:val="24"/>
+        </w:rPr>
+      </w:pPr>
+      <w:r>
+        <w:rPr>
+          <w:rFonts w:asciiTheme="majorBidi" w:hAnsiTheme="majorBidi" w:cstheme="majorBidi"/>
+          <w:sz w:val="24"/>
+          <w:szCs w:val="24"/>
+        </w:rPr>
+        <w:t>When border of two elements touch each other, they form a single border.</w:t>
+      </w:r>
+    </w:p>
+    <w:p>
+      <w:pPr>
+        <w:pStyle w:val="ListParagraph"/>
+        <w:spacing w:line="360" w:lineRule="auto"/>
+        <w:ind w:left="0"/>
+        <w:rPr>
+          <w:rFonts w:asciiTheme="majorBidi" w:hAnsiTheme="majorBidi" w:cstheme="majorBidi"/>
+          <w:sz w:val="24"/>
+          <w:szCs w:val="24"/>
+        </w:rPr>
+      </w:pPr>
+      <w:r>
+        <w:rPr>
+          <w:rFonts w:asciiTheme="majorBidi" w:hAnsiTheme="majorBidi" w:cstheme="majorBidi"/>
+          <w:sz w:val="24"/>
+          <w:szCs w:val="24"/>
+        </w:rPr>
+        <w:t xml:space="preserve">Border-collapse is a property to change this behavior. </w:t>
+      </w:r>
+    </w:p>
+    <w:p>
+      <w:pPr>
+        <w:pStyle w:val="ListParagraph"/>
+        <w:spacing w:line="360" w:lineRule="auto"/>
+        <w:ind w:left="0"/>
+        <w:rPr>
+          <w:rFonts w:asciiTheme="majorBidi" w:hAnsiTheme="majorBidi" w:cstheme="majorBidi"/>
+          <w:sz w:val="24"/>
+          <w:szCs w:val="24"/>
+        </w:rPr>
+      </w:pPr>
+      <w:r>
+        <w:rPr>
+          <w:rFonts w:asciiTheme="majorBidi" w:hAnsiTheme="majorBidi" w:cstheme="majorBidi"/>
+          <w:sz w:val="24"/>
+          <w:szCs w:val="24"/>
+        </w:rPr>
+        <w:t>It can have 4 values. Two are discussed:</w:t>
+      </w:r>
+    </w:p>
+    <w:p>
+      <w:pPr>
+        <w:pStyle w:val="ListParagraph"/>
+        <w:numPr>
+          <w:ilvl w:val="0"/>
+          <w:numId w:val="15"/>
+        </w:numPr>
+        <w:spacing w:line="360" w:lineRule="auto"/>
+        <w:rPr>
+          <w:rFonts w:asciiTheme="majorBidi" w:hAnsiTheme="majorBidi" w:cstheme="majorBidi"/>
+          <w:sz w:val="24"/>
+          <w:szCs w:val="24"/>
+        </w:rPr>
+      </w:pPr>
+      <w:r>
+        <w:rPr>
+          <w:rFonts w:asciiTheme="majorBidi" w:hAnsiTheme="majorBidi" w:cstheme="majorBidi"/>
+          <w:sz w:val="24"/>
+          <w:szCs w:val="24"/>
+        </w:rPr>
+        <w:t>Separate (To stop borders forming a single border)</w:t>
+      </w:r>
+    </w:p>
+    <w:p>
+      <w:pPr>
+        <w:pStyle w:val="ListParagraph"/>
+        <w:numPr>
+          <w:ilvl w:val="0"/>
+          <w:numId w:val="15"/>
+        </w:numPr>
+        <w:spacing w:line="360" w:lineRule="auto"/>
+        <w:rPr>
+          <w:rFonts w:asciiTheme="majorBidi" w:hAnsiTheme="majorBidi" w:cstheme="majorBidi"/>
+          <w:sz w:val="24"/>
+          <w:szCs w:val="24"/>
+        </w:rPr>
+      </w:pPr>
+      <w:r>
+        <w:rPr>
+          <w:rFonts w:asciiTheme="majorBidi" w:hAnsiTheme="majorBidi" w:cstheme="majorBidi"/>
+          <w:sz w:val="24"/>
+          <w:szCs w:val="24"/>
+        </w:rPr>
+        <w:t>Collapse (by-default behavior)</w:t>
+      </w:r>
+    </w:p>
+    <w:p>
+      <w:pPr>
+        <w:spacing w:line="360" w:lineRule="auto"/>
+        <w:rPr>
+          <w:rFonts w:asciiTheme="majorBidi" w:hAnsiTheme="majorBidi" w:cstheme="majorBidi"/>
+          <w:sz w:val="24"/>
+          <w:szCs w:val="24"/>
+        </w:rPr>
+      </w:pPr>
+      <w:r>
         <w:rPr>
           <w:rFonts w:asciiTheme="majorBidi" w:hAnsiTheme="majorBidi" w:cstheme="majorBidi"/>
           <w:b/>
@@ -5449,18 +5717,41 @@
           <w:sz w:val="28"/>
           <w:szCs w:val="28"/>
         </w:rPr>
-      </w:pPr>
-      <w:r>
-        <w:rPr>
-          <w:rFonts w:asciiTheme="majorBidi" w:hAnsiTheme="majorBidi" w:cstheme="majorBidi"/>
-          <w:b/>
-          <w:bCs/>
+        <w:lastRenderedPageBreak/>
+        <w:t>OUTLINE:</w:t>
+      </w:r>
+    </w:p>
+    <w:p>
+      <w:pPr>
+        <w:pStyle w:val="ListParagraph"/>
+        <w:spacing w:line="360" w:lineRule="auto"/>
+        <w:ind w:left="0"/>
+        <w:rPr>
+          <w:rFonts w:asciiTheme="majorBidi" w:hAnsiTheme="majorBidi" w:cstheme="majorBidi"/>
+          <w:sz w:val="24"/>
+          <w:szCs w:val="24"/>
+        </w:rPr>
+      </w:pPr>
+      <w:r>
+        <w:rPr>
+          <w:rFonts w:asciiTheme="majorBidi" w:hAnsiTheme="majorBidi" w:cstheme="majorBidi"/>
+          <w:sz w:val="24"/>
+          <w:szCs w:val="24"/>
+        </w:rPr>
+        <w:t>An outline is a line that is drawn around elements, OUTSIDE the borders.</w:t>
+      </w:r>
+    </w:p>
+    <w:p>
+      <w:pPr>
+        <w:pStyle w:val="ListParagraph"/>
+        <w:spacing w:line="360" w:lineRule="auto"/>
+        <w:ind w:left="0"/>
+        <w:rPr>
+          <w:rFonts w:asciiTheme="majorBidi" w:hAnsiTheme="majorBidi" w:cstheme="majorBidi"/>
           <w:sz w:val="28"/>
           <w:szCs w:val="28"/>
         </w:rPr>
-        <w:lastRenderedPageBreak/>
-        <w:t>OUTLINE:</w:t>
-      </w:r>
+      </w:pPr>
     </w:p>
     <w:p>
       <w:pPr>
@@ -5479,63 +5770,7 @@
           <w:sz w:val="24"/>
           <w:szCs w:val="24"/>
         </w:rPr>
-        <w:t>An outline is a line that is drawn around elements, OUTSIDE the borders</w:t>
-      </w:r>
-      <w:r>
-        <w:rPr>
-          <w:rFonts w:asciiTheme="majorBidi" w:hAnsiTheme="majorBidi" w:cstheme="majorBidi"/>
-          <w:sz w:val="24"/>
-          <w:szCs w:val="24"/>
-        </w:rPr>
-        <w:t>.</w:t>
-      </w:r>
-    </w:p>
-    <w:p>
-      <w:pPr>
-        <w:pStyle w:val="ListParagraph"/>
-        <w:spacing w:line="360" w:lineRule="auto"/>
-        <w:ind w:left="0"/>
-        <w:rPr>
-          <w:rFonts w:asciiTheme="majorBidi" w:hAnsiTheme="majorBidi" w:cstheme="majorBidi"/>
-          <w:sz w:val="28"/>
-          <w:szCs w:val="28"/>
-        </w:rPr>
-      </w:pPr>
-    </w:p>
-    <w:p>
-      <w:pPr>
-        <w:pStyle w:val="ListParagraph"/>
-        <w:spacing w:line="360" w:lineRule="auto"/>
-        <w:ind w:left="0"/>
-        <w:rPr>
-          <w:rFonts w:asciiTheme="majorBidi" w:hAnsiTheme="majorBidi" w:cstheme="majorBidi"/>
-          <w:sz w:val="24"/>
-          <w:szCs w:val="24"/>
-        </w:rPr>
-      </w:pPr>
-      <w:r>
-        <w:rPr>
-          <w:rFonts w:asciiTheme="majorBidi" w:hAnsiTheme="majorBidi" w:cstheme="majorBidi"/>
-          <w:sz w:val="24"/>
-          <w:szCs w:val="24"/>
-        </w:rPr>
-        <w:t xml:space="preserve">There are 10 types of </w:t>
-      </w:r>
-      <w:r>
-        <w:rPr>
-          <w:rFonts w:asciiTheme="majorBidi" w:hAnsiTheme="majorBidi" w:cstheme="majorBidi"/>
-          <w:sz w:val="24"/>
-          <w:szCs w:val="24"/>
-        </w:rPr>
-        <w:t>outline</w:t>
-      </w:r>
-      <w:r>
-        <w:rPr>
-          <w:rFonts w:asciiTheme="majorBidi" w:hAnsiTheme="majorBidi" w:cstheme="majorBidi"/>
-          <w:sz w:val="24"/>
-          <w:szCs w:val="24"/>
-        </w:rPr>
-        <w:t xml:space="preserve"> styles, few are discussed here:</w:t>
+        <w:t>There are 10 types of outline styles, few are discussed here:</w:t>
       </w:r>
     </w:p>
     <w:p>
@@ -5965,7 +6200,79 @@
           <w:sz w:val="24"/>
           <w:szCs w:val="24"/>
         </w:rPr>
-        <w:t>A specific size (in px, pt, cm, em, etc)</w:t>
+        <w:t xml:space="preserve">A specific size (in </w:t>
+      </w:r>
+      <w:proofErr w:type="spellStart"/>
+      <w:r>
+        <w:rPr>
+          <w:rFonts w:asciiTheme="majorBidi" w:hAnsiTheme="majorBidi" w:cstheme="majorBidi"/>
+          <w:sz w:val="24"/>
+          <w:szCs w:val="24"/>
+        </w:rPr>
+        <w:t>px</w:t>
+      </w:r>
+      <w:proofErr w:type="spellEnd"/>
+      <w:r>
+        <w:rPr>
+          <w:rFonts w:asciiTheme="majorBidi" w:hAnsiTheme="majorBidi" w:cstheme="majorBidi"/>
+          <w:sz w:val="24"/>
+          <w:szCs w:val="24"/>
+        </w:rPr>
+        <w:t xml:space="preserve">, </w:t>
+      </w:r>
+      <w:proofErr w:type="spellStart"/>
+      <w:r>
+        <w:rPr>
+          <w:rFonts w:asciiTheme="majorBidi" w:hAnsiTheme="majorBidi" w:cstheme="majorBidi"/>
+          <w:sz w:val="24"/>
+          <w:szCs w:val="24"/>
+        </w:rPr>
+        <w:t>pt</w:t>
+      </w:r>
+      <w:proofErr w:type="spellEnd"/>
+      <w:r>
+        <w:rPr>
+          <w:rFonts w:asciiTheme="majorBidi" w:hAnsiTheme="majorBidi" w:cstheme="majorBidi"/>
+          <w:sz w:val="24"/>
+          <w:szCs w:val="24"/>
+        </w:rPr>
+        <w:t xml:space="preserve">, cm, </w:t>
+      </w:r>
+      <w:proofErr w:type="spellStart"/>
+      <w:r>
+        <w:rPr>
+          <w:rFonts w:asciiTheme="majorBidi" w:hAnsiTheme="majorBidi" w:cstheme="majorBidi"/>
+          <w:sz w:val="24"/>
+          <w:szCs w:val="24"/>
+        </w:rPr>
+        <w:t>em</w:t>
+      </w:r>
+      <w:proofErr w:type="spellEnd"/>
+      <w:r>
+        <w:rPr>
+          <w:rFonts w:asciiTheme="majorBidi" w:hAnsiTheme="majorBidi" w:cstheme="majorBidi"/>
+          <w:sz w:val="24"/>
+          <w:szCs w:val="24"/>
+        </w:rPr>
+        <w:t xml:space="preserve">, </w:t>
+      </w:r>
+      <w:proofErr w:type="spellStart"/>
+      <w:r>
+        <w:rPr>
+          <w:rFonts w:asciiTheme="majorBidi" w:hAnsiTheme="majorBidi" w:cstheme="majorBidi"/>
+          <w:sz w:val="24"/>
+          <w:szCs w:val="24"/>
+        </w:rPr>
+        <w:t>etc</w:t>
+      </w:r>
+      <w:proofErr w:type="spellEnd"/>
+      <w:r>
+        <w:rPr>
+          <w:rFonts w:asciiTheme="majorBidi" w:hAnsiTheme="majorBidi" w:cstheme="majorBidi"/>
+          <w:sz w:val="24"/>
+          <w:szCs w:val="24"/>
+        </w:rPr>
+        <w:t>)</w:t>
       </w:r>
     </w:p>
     <w:p>
@@ -7306,16 +7613,44 @@
           <w:sz w:val="24"/>
           <w:szCs w:val="24"/>
         </w:rPr>
-        <w:t>length - Defines the height/width in px, cm</w:t>
-      </w:r>
-      <w:r>
-        <w:rPr>
-          <w:rFonts w:asciiTheme="majorBidi" w:hAnsiTheme="majorBidi" w:cstheme="majorBidi"/>
-          <w:sz w:val="24"/>
-          <w:szCs w:val="24"/>
-        </w:rPr>
-        <w:t>, em</w:t>
-      </w:r>
+        <w:t xml:space="preserve">length - Defines the height/width in </w:t>
+      </w:r>
+      <w:proofErr w:type="spellStart"/>
+      <w:r>
+        <w:rPr>
+          <w:rFonts w:asciiTheme="majorBidi" w:hAnsiTheme="majorBidi" w:cstheme="majorBidi"/>
+          <w:sz w:val="24"/>
+          <w:szCs w:val="24"/>
+        </w:rPr>
+        <w:t>px</w:t>
+      </w:r>
+      <w:proofErr w:type="spellEnd"/>
+      <w:r>
+        <w:rPr>
+          <w:rFonts w:asciiTheme="majorBidi" w:hAnsiTheme="majorBidi" w:cstheme="majorBidi"/>
+          <w:sz w:val="24"/>
+          <w:szCs w:val="24"/>
+        </w:rPr>
+        <w:t>, cm</w:t>
+      </w:r>
+      <w:r>
+        <w:rPr>
+          <w:rFonts w:asciiTheme="majorBidi" w:hAnsiTheme="majorBidi" w:cstheme="majorBidi"/>
+          <w:sz w:val="24"/>
+          <w:szCs w:val="24"/>
+        </w:rPr>
+        <w:t xml:space="preserve">, </w:t>
+      </w:r>
+      <w:proofErr w:type="spellStart"/>
+      <w:r>
+        <w:rPr>
+          <w:rFonts w:asciiTheme="majorBidi" w:hAnsiTheme="majorBidi" w:cstheme="majorBidi"/>
+          <w:sz w:val="24"/>
+          <w:szCs w:val="24"/>
+        </w:rPr>
+        <w:t>em</w:t>
+      </w:r>
+      <w:proofErr w:type="spellEnd"/>
       <w:r>
         <w:rPr>
           <w:rFonts w:asciiTheme="majorBidi" w:hAnsiTheme="majorBidi" w:cstheme="majorBidi"/>
@@ -8556,6 +8891,95 @@
     </w:lvl>
   </w:abstractNum>
   <w:abstractNum w:abstractNumId="12" w15:restartNumberingAfterBreak="0">
+    <w:nsid w:val="6B777152"/>
+    <w:multiLevelType w:val="hybridMultilevel"/>
+    <w:tmpl w:val="DB1076B8"/>
+    <w:lvl w:ilvl="0" w:tplc="755E2188">
+      <w:start w:val="1"/>
+      <w:numFmt w:val="decimal"/>
+      <w:lvlText w:val="%1."/>
+      <w:lvlJc w:val="left"/>
+      <w:pPr>
+        <w:ind w:left="720" w:hanging="360"/>
+      </w:pPr>
+      <w:rPr>
+        <w:rFonts w:hint="default"/>
+      </w:rPr>
+    </w:lvl>
+    <w:lvl w:ilvl="1" w:tplc="04090019" w:tentative="1">
+      <w:start w:val="1"/>
+      <w:numFmt w:val="lowerLetter"/>
+      <w:lvlText w:val="%2."/>
+      <w:lvlJc w:val="left"/>
+      <w:pPr>
+        <w:ind w:left="1440" w:hanging="360"/>
+      </w:pPr>
+    </w:lvl>
+    <w:lvl w:ilvl="2" w:tplc="0409001B" w:tentative="1">
+      <w:start w:val="1"/>
+      <w:numFmt w:val="lowerRoman"/>
+      <w:lvlText w:val="%3."/>
+      <w:lvlJc w:val="right"/>
+      <w:pPr>
+        <w:ind w:left="2160" w:hanging="180"/>
+      </w:pPr>
+    </w:lvl>
+    <w:lvl w:ilvl="3" w:tplc="0409000F" w:tentative="1">
+      <w:start w:val="1"/>
+      <w:numFmt w:val="decimal"/>
+      <w:lvlText w:val="%4."/>
+      <w:lvlJc w:val="left"/>
+      <w:pPr>
+        <w:ind w:left="2880" w:hanging="360"/>
+      </w:pPr>
+    </w:lvl>
+    <w:lvl w:ilvl="4" w:tplc="04090019" w:tentative="1">
+      <w:start w:val="1"/>
+      <w:numFmt w:val="lowerLetter"/>
+      <w:lvlText w:val="%5."/>
+      <w:lvlJc w:val="left"/>
+      <w:pPr>
+        <w:ind w:left="3600" w:hanging="360"/>
+      </w:pPr>
+    </w:lvl>
+    <w:lvl w:ilvl="5" w:tplc="0409001B" w:tentative="1">
+      <w:start w:val="1"/>
+      <w:numFmt w:val="lowerRoman"/>
+      <w:lvlText w:val="%6."/>
+      <w:lvlJc w:val="right"/>
+      <w:pPr>
+        <w:ind w:left="4320" w:hanging="180"/>
+      </w:pPr>
+    </w:lvl>
+    <w:lvl w:ilvl="6" w:tplc="0409000F" w:tentative="1">
+      <w:start w:val="1"/>
+      <w:numFmt w:val="decimal"/>
+      <w:lvlText w:val="%7."/>
+      <w:lvlJc w:val="left"/>
+      <w:pPr>
+        <w:ind w:left="5040" w:hanging="360"/>
+      </w:pPr>
+    </w:lvl>
+    <w:lvl w:ilvl="7" w:tplc="04090019" w:tentative="1">
+      <w:start w:val="1"/>
+      <w:numFmt w:val="lowerLetter"/>
+      <w:lvlText w:val="%8."/>
+      <w:lvlJc w:val="left"/>
+      <w:pPr>
+        <w:ind w:left="5760" w:hanging="360"/>
+      </w:pPr>
+    </w:lvl>
+    <w:lvl w:ilvl="8" w:tplc="0409001B" w:tentative="1">
+      <w:start w:val="1"/>
+      <w:numFmt w:val="lowerRoman"/>
+      <w:lvlText w:val="%9."/>
+      <w:lvlJc w:val="right"/>
+      <w:pPr>
+        <w:ind w:left="6480" w:hanging="180"/>
+      </w:pPr>
+    </w:lvl>
+  </w:abstractNum>
+  <w:abstractNum w:abstractNumId="13" w15:restartNumberingAfterBreak="0">
     <w:nsid w:val="6D1627E5"/>
     <w:multiLevelType w:val="hybridMultilevel"/>
     <w:tmpl w:val="4AAAD460"/>
@@ -8644,7 +9068,7 @@
       </w:pPr>
     </w:lvl>
   </w:abstractNum>
-  <w:abstractNum w:abstractNumId="13" w15:restartNumberingAfterBreak="0">
+  <w:abstractNum w:abstractNumId="14" w15:restartNumberingAfterBreak="0">
     <w:nsid w:val="7ACA66AB"/>
     <w:multiLevelType w:val="hybridMultilevel"/>
     <w:tmpl w:val="AEDE3102"/>
@@ -8737,7 +9161,7 @@
     <w:abstractNumId w:val="2"/>
   </w:num>
   <w:num w:numId="2" w16cid:durableId="822814896">
-    <w:abstractNumId w:val="12"/>
+    <w:abstractNumId w:val="13"/>
   </w:num>
   <w:num w:numId="3" w16cid:durableId="1155730425">
     <w:abstractNumId w:val="0"/>
@@ -8746,7 +9170,7 @@
     <w:abstractNumId w:val="9"/>
   </w:num>
   <w:num w:numId="5" w16cid:durableId="1306396003">
-    <w:abstractNumId w:val="13"/>
+    <w:abstractNumId w:val="14"/>
   </w:num>
   <w:num w:numId="6" w16cid:durableId="1691956089">
     <w:abstractNumId w:val="5"/>
@@ -8774,6 +9198,9 @@
   </w:num>
   <w:num w:numId="14" w16cid:durableId="337390142">
     <w:abstractNumId w:val="6"/>
+  </w:num>
+  <w:num w:numId="15" w16cid:durableId="344945142">
+    <w:abstractNumId w:val="12"/>
   </w:num>
 </w:numbering>
 </file>

</xml_diff>